<commit_message>
Fonctionnalités du site (finalisé)
</commit_message>
<xml_diff>
--- a/Autres/Fonctionnalités du site.docx
+++ b/Autres/Fonctionnalités du site.docx
@@ -11,6 +11,8 @@
           <w:sz w:val="28"/>
         </w:rPr>
       </w:pPr>
+      <w:bookmarkStart w:id="0" w:name="_GoBack"/>
+      <w:bookmarkEnd w:id="0"/>
       <w:r>
         <w:rPr>
           <w:rFonts w:asciiTheme="minorHAnsi" w:hAnsiTheme="minorHAnsi" w:cstheme="minorHAnsi"/>
@@ -121,15 +123,7 @@
         <w:rPr>
           <w:rFonts w:asciiTheme="minorHAnsi" w:hAnsiTheme="minorHAnsi" w:cstheme="minorHAnsi"/>
         </w:rPr>
-        <w:t xml:space="preserve">lien vers la rubrique </w:t>
-      </w:r>
-      <w:bookmarkStart w:id="0" w:name="_GoBack"/>
-      <w:bookmarkEnd w:id="0"/>
-      <w:r>
-        <w:rPr>
-          <w:rFonts w:asciiTheme="minorHAnsi" w:hAnsiTheme="minorHAnsi" w:cstheme="minorHAnsi"/>
-        </w:rPr>
-        <w:t>E</w:t>
+        <w:t>lien vers la rubrique E</w:t>
       </w:r>
       <w:r>
         <w:rPr>
@@ -253,7 +247,19 @@
         <w:rPr>
           <w:rFonts w:asciiTheme="minorHAnsi" w:hAnsiTheme="minorHAnsi" w:cstheme="minorHAnsi"/>
         </w:rPr>
-        <w:t>+++Avatar :</w:t>
+        <w:t>+++Avatar</w:t>
+      </w:r>
+      <w:r>
+        <w:rPr>
+          <w:rFonts w:asciiTheme="minorHAnsi" w:hAnsiTheme="minorHAnsi" w:cstheme="minorHAnsi"/>
+        </w:rPr>
+        <w:t>/Classe</w:t>
+      </w:r>
+      <w:r>
+        <w:rPr>
+          <w:rFonts w:asciiTheme="minorHAnsi" w:hAnsiTheme="minorHAnsi" w:cstheme="minorHAnsi"/>
+        </w:rPr>
+        <w:t> :</w:t>
       </w:r>
     </w:p>
     <w:p>
@@ -298,7 +304,13 @@
         <w:rPr>
           <w:rFonts w:asciiTheme="minorHAnsi" w:hAnsiTheme="minorHAnsi" w:cstheme="minorHAnsi"/>
         </w:rPr>
-        <w:t xml:space="preserve"> qui lui permettra de débloquer les questions de celui-ci en mode solo. Son avatar représentera sa « classe » (thème choisi au départ) ainsi que les succès qu’il a acquis au cours du jeu.</w:t>
+        <w:t xml:space="preserve"> qui lui permettra de débloquer les questions de celui-ci en mode solo. Son avatar représentera sa « classe » </w:t>
+      </w:r>
+      <w:r>
+        <w:rPr>
+          <w:rFonts w:asciiTheme="minorHAnsi" w:hAnsiTheme="minorHAnsi" w:cstheme="minorHAnsi"/>
+        </w:rPr>
+        <w:t>et le niveau acquis en mode solo.</w:t>
       </w:r>
     </w:p>
     <w:p>
@@ -418,6 +430,12 @@
         <w:tab/>
         <w:t>Le joueur pourra voir toutes les questions qu’il a débloquées en solo ou contre les autres joueurs.</w:t>
       </w:r>
+      <w:r>
+        <w:rPr>
+          <w:rFonts w:asciiTheme="minorHAnsi" w:hAnsiTheme="minorHAnsi" w:cstheme="minorHAnsi"/>
+        </w:rPr>
+        <w:t xml:space="preserve"> Les questions seront classées par thème, sujet et difficulté.</w:t>
+      </w:r>
     </w:p>
     <w:p>
       <w:pPr>
@@ -528,7 +546,19 @@
           <w:rFonts w:asciiTheme="minorHAnsi" w:hAnsiTheme="minorHAnsi" w:cstheme="minorHAnsi"/>
         </w:rPr>
         <w:tab/>
-        <w:t>Les joueurs pourront se regrouper en groupe afin de lancer des combats de guilde ou les points de classement gagnés seront plus imp</w:t>
+        <w:t>Le</w:t>
+      </w:r>
+      <w:r>
+        <w:rPr>
+          <w:rFonts w:asciiTheme="minorHAnsi" w:hAnsiTheme="minorHAnsi" w:cstheme="minorHAnsi"/>
+        </w:rPr>
+        <w:t xml:space="preserve">s joueurs pourront se regrouper </w:t>
+      </w:r>
+      <w:r>
+        <w:rPr>
+          <w:rFonts w:asciiTheme="minorHAnsi" w:hAnsiTheme="minorHAnsi" w:cstheme="minorHAnsi"/>
+        </w:rPr>
+        <w:t>afin de lancer des combats de guilde ou les points de classement gagnés seront plus imp</w:t>
       </w:r>
       <w:r>
         <w:rPr>
@@ -587,6 +617,252 @@
         <w:pStyle w:val="Standard"/>
         <w:rPr>
           <w:rFonts w:asciiTheme="minorHAnsi" w:hAnsiTheme="minorHAnsi" w:cstheme="minorHAnsi"/>
+        </w:rPr>
+      </w:pPr>
+      <w:r>
+        <w:rPr>
+          <w:rFonts w:asciiTheme="minorHAnsi" w:hAnsiTheme="minorHAnsi" w:cstheme="minorHAnsi"/>
+        </w:rPr>
+        <w:t>+</w:t>
+      </w:r>
+      <w:r>
+        <w:rPr>
+          <w:rFonts w:asciiTheme="minorHAnsi" w:hAnsiTheme="minorHAnsi" w:cstheme="minorHAnsi"/>
+        </w:rPr>
+        <w:t>Propositions de la communauté :</w:t>
+      </w:r>
+    </w:p>
+    <w:p>
+      <w:pPr>
+        <w:pStyle w:val="Standard"/>
+        <w:ind w:firstLine="708"/>
+        <w:rPr>
+          <w:rFonts w:asciiTheme="minorHAnsi" w:hAnsiTheme="minorHAnsi" w:cstheme="minorHAnsi"/>
+        </w:rPr>
+      </w:pPr>
+      <w:r>
+        <w:rPr>
+          <w:rFonts w:asciiTheme="minorHAnsi" w:hAnsiTheme="minorHAnsi" w:cstheme="minorHAnsi"/>
+        </w:rPr>
+        <w:t>Les propositions à valider seront dans la même page que la bibliothèque de questions.</w:t>
+      </w:r>
+      <w:r>
+        <w:rPr>
+          <w:rFonts w:asciiTheme="minorHAnsi" w:hAnsiTheme="minorHAnsi" w:cstheme="minorHAnsi"/>
+        </w:rPr>
+        <w:br/>
+      </w:r>
+      <w:r>
+        <w:rPr>
+          <w:rFonts w:asciiTheme="minorHAnsi" w:hAnsiTheme="minorHAnsi" w:cstheme="minorHAnsi"/>
+        </w:rPr>
+        <w:t>La communauté pourra proposer des sujets/questions.</w:t>
+      </w:r>
+    </w:p>
+    <w:p>
+      <w:pPr>
+        <w:pStyle w:val="Standard"/>
+        <w:rPr>
+          <w:rFonts w:asciiTheme="minorHAnsi" w:hAnsiTheme="minorHAnsi" w:cstheme="minorHAnsi"/>
+        </w:rPr>
+      </w:pPr>
+      <w:r>
+        <w:rPr>
+          <w:rFonts w:asciiTheme="minorHAnsi" w:hAnsiTheme="minorHAnsi" w:cstheme="minorHAnsi"/>
+        </w:rPr>
+        <w:t xml:space="preserve">Les sujets proposés seront vus par la communauté, qui pourra les </w:t>
+      </w:r>
+      <w:proofErr w:type="spellStart"/>
+      <w:r>
+        <w:rPr>
+          <w:rFonts w:asciiTheme="minorHAnsi" w:hAnsiTheme="minorHAnsi" w:cstheme="minorHAnsi"/>
+        </w:rPr>
+        <w:t>like</w:t>
+      </w:r>
+      <w:proofErr w:type="spellEnd"/>
+      <w:r>
+        <w:rPr>
+          <w:rFonts w:asciiTheme="minorHAnsi" w:hAnsiTheme="minorHAnsi" w:cstheme="minorHAnsi"/>
+        </w:rPr>
+        <w:t>/</w:t>
+      </w:r>
+      <w:proofErr w:type="spellStart"/>
+      <w:r>
+        <w:rPr>
+          <w:rFonts w:asciiTheme="minorHAnsi" w:hAnsiTheme="minorHAnsi" w:cstheme="minorHAnsi"/>
+        </w:rPr>
+        <w:t>dislike</w:t>
+      </w:r>
+      <w:proofErr w:type="spellEnd"/>
+      <w:r>
+        <w:rPr>
+          <w:rFonts w:asciiTheme="minorHAnsi" w:hAnsiTheme="minorHAnsi" w:cstheme="minorHAnsi"/>
+        </w:rPr>
+        <w:t>.</w:t>
+      </w:r>
+    </w:p>
+    <w:p>
+      <w:pPr>
+        <w:pStyle w:val="Standard"/>
+        <w:rPr>
+          <w:rFonts w:asciiTheme="minorHAnsi" w:hAnsiTheme="minorHAnsi" w:cstheme="minorHAnsi"/>
+        </w:rPr>
+      </w:pPr>
+      <w:r>
+        <w:rPr>
+          <w:rFonts w:asciiTheme="minorHAnsi" w:hAnsiTheme="minorHAnsi" w:cstheme="minorHAnsi"/>
+        </w:rPr>
+        <w:t>Les joueurs proposeront une question et 4 réponses dont la bonne.</w:t>
+      </w:r>
+    </w:p>
+    <w:p>
+      <w:pPr>
+        <w:pStyle w:val="Standard"/>
+        <w:rPr>
+          <w:rFonts w:asciiTheme="minorHAnsi" w:hAnsiTheme="minorHAnsi" w:cstheme="minorHAnsi"/>
+        </w:rPr>
+      </w:pPr>
+    </w:p>
+    <w:p>
+      <w:pPr>
+        <w:pStyle w:val="Standard"/>
+        <w:rPr>
+          <w:rFonts w:asciiTheme="minorHAnsi" w:hAnsiTheme="minorHAnsi" w:cstheme="minorHAnsi"/>
+        </w:rPr>
+      </w:pPr>
+      <w:r>
+        <w:rPr>
+          <w:rFonts w:asciiTheme="minorHAnsi" w:hAnsiTheme="minorHAnsi" w:cstheme="minorHAnsi"/>
+        </w:rPr>
+        <w:t>+T</w:t>
+      </w:r>
+      <w:r>
+        <w:rPr>
+          <w:rFonts w:asciiTheme="minorHAnsi" w:hAnsiTheme="minorHAnsi" w:cstheme="minorHAnsi"/>
+        </w:rPr>
+        <w:t>ri préliminaire des questions proposées:</w:t>
+      </w:r>
+    </w:p>
+    <w:p>
+      <w:pPr>
+        <w:pStyle w:val="Standard"/>
+        <w:ind w:firstLine="708"/>
+        <w:rPr>
+          <w:rFonts w:asciiTheme="minorHAnsi" w:hAnsiTheme="minorHAnsi" w:cstheme="minorHAnsi"/>
+        </w:rPr>
+      </w:pPr>
+      <w:r>
+        <w:rPr>
+          <w:rFonts w:asciiTheme="minorHAnsi" w:hAnsiTheme="minorHAnsi" w:cstheme="minorHAnsi"/>
+        </w:rPr>
+        <w:t>Lorsqu'un joueur voit une de ses propositions de questions validée, il peut valider ou refuser 5 propositions</w:t>
+      </w:r>
+      <w:r>
+        <w:rPr>
+          <w:rFonts w:asciiTheme="minorHAnsi" w:hAnsiTheme="minorHAnsi" w:cstheme="minorHAnsi"/>
+        </w:rPr>
+        <w:t xml:space="preserve"> </w:t>
+      </w:r>
+      <w:r>
+        <w:rPr>
+          <w:rFonts w:asciiTheme="minorHAnsi" w:hAnsiTheme="minorHAnsi" w:cstheme="minorHAnsi"/>
+        </w:rPr>
+        <w:t>et une fois ces 5 questions triées, il se verra attribué un bonus.</w:t>
+      </w:r>
+    </w:p>
+    <w:p>
+      <w:pPr>
+        <w:pStyle w:val="Standard"/>
+        <w:rPr>
+          <w:rFonts w:asciiTheme="minorHAnsi" w:hAnsiTheme="minorHAnsi" w:cstheme="minorHAnsi"/>
+        </w:rPr>
+      </w:pPr>
+      <w:r>
+        <w:rPr>
+          <w:rFonts w:asciiTheme="minorHAnsi" w:hAnsiTheme="minorHAnsi" w:cstheme="minorHAnsi"/>
+        </w:rPr>
+        <w:t>Au final les administrateurs sélectionneront</w:t>
+      </w:r>
+      <w:r>
+        <w:rPr>
+          <w:rFonts w:asciiTheme="minorHAnsi" w:hAnsiTheme="minorHAnsi" w:cstheme="minorHAnsi"/>
+        </w:rPr>
+        <w:t xml:space="preserve"> les questions à implémenter </w:t>
+      </w:r>
+      <w:r>
+        <w:rPr>
+          <w:rFonts w:asciiTheme="minorHAnsi" w:hAnsiTheme="minorHAnsi" w:cstheme="minorHAnsi"/>
+        </w:rPr>
+        <w:t>parmi</w:t>
+      </w:r>
+      <w:r>
+        <w:rPr>
+          <w:rFonts w:asciiTheme="minorHAnsi" w:hAnsiTheme="minorHAnsi" w:cstheme="minorHAnsi"/>
+        </w:rPr>
+        <w:t xml:space="preserve"> celles triées par les joueurs.</w:t>
+      </w:r>
+      <w:r>
+        <w:rPr>
+          <w:rFonts w:asciiTheme="minorHAnsi" w:hAnsiTheme="minorHAnsi" w:cstheme="minorHAnsi"/>
+        </w:rPr>
+        <w:br/>
+      </w:r>
+    </w:p>
+    <w:p>
+      <w:pPr>
+        <w:pStyle w:val="Standard"/>
+        <w:rPr>
+          <w:rFonts w:asciiTheme="minorHAnsi" w:hAnsiTheme="minorHAnsi" w:cstheme="minorHAnsi"/>
+        </w:rPr>
+      </w:pPr>
+      <w:r>
+        <w:rPr>
+          <w:rFonts w:asciiTheme="minorHAnsi" w:hAnsiTheme="minorHAnsi" w:cstheme="minorHAnsi"/>
+        </w:rPr>
+        <w:t>+Comptes administrateurs :</w:t>
+      </w:r>
+    </w:p>
+    <w:p>
+      <w:pPr>
+        <w:pStyle w:val="Standard"/>
+        <w:rPr>
+          <w:rFonts w:asciiTheme="minorHAnsi" w:hAnsiTheme="minorHAnsi" w:cstheme="minorHAnsi"/>
+        </w:rPr>
+      </w:pPr>
+      <w:r>
+        <w:rPr>
+          <w:rFonts w:asciiTheme="minorHAnsi" w:hAnsiTheme="minorHAnsi" w:cstheme="minorHAnsi"/>
+        </w:rPr>
+        <w:tab/>
+        <w:t>Ces comptes auront un onglet « propositions à finaliser » dans leur menu principal.</w:t>
+      </w:r>
+      <w:r>
+        <w:rPr>
+          <w:rFonts w:asciiTheme="minorHAnsi" w:hAnsiTheme="minorHAnsi" w:cstheme="minorHAnsi"/>
+        </w:rPr>
+        <w:br/>
+        <w:t xml:space="preserve">Ils pourront ainsi accepter ou refuser, les sujets les plus </w:t>
+      </w:r>
+      <w:r>
+        <w:rPr>
+          <w:rFonts w:asciiTheme="minorHAnsi" w:hAnsiTheme="minorHAnsi" w:cstheme="minorHAnsi"/>
+        </w:rPr>
+        <w:t>aimés par la communauté et les questions triées par les joueurs autorisés.</w:t>
+      </w:r>
+    </w:p>
+    <w:p>
+      <w:pPr>
+        <w:pStyle w:val="Standard"/>
+        <w:rPr>
+          <w:rFonts w:asciiTheme="minorHAnsi" w:hAnsiTheme="minorHAnsi" w:cstheme="minorHAnsi"/>
+        </w:rPr>
+      </w:pPr>
+    </w:p>
+    <w:p>
+      <w:pPr>
+        <w:pStyle w:val="Standard"/>
+        <w:rPr>
+          <w:rFonts w:asciiTheme="minorHAnsi" w:hAnsiTheme="minorHAnsi" w:cstheme="minorHAnsi"/>
           <w:b/>
           <w:u w:val="single"/>
         </w:rPr>
@@ -788,6 +1064,7 @@
         <w:rPr>
           <w:rFonts w:asciiTheme="minorHAnsi" w:hAnsiTheme="minorHAnsi" w:cstheme="minorHAnsi"/>
         </w:rPr>
+        <w:lastRenderedPageBreak/>
         <w:t>+++Défense :</w:t>
       </w:r>
     </w:p>
@@ -941,7 +1218,45 @@
         <w:rPr>
           <w:rFonts w:asciiTheme="minorHAnsi" w:hAnsiTheme="minorHAnsi" w:cstheme="minorHAnsi"/>
         </w:rPr>
-        <w:t>ionnaires générés par le site.</w:t>
+        <w:t>ionnaires</w:t>
+      </w:r>
+      <w:r>
+        <w:rPr>
+          <w:rFonts w:asciiTheme="minorHAnsi" w:hAnsiTheme="minorHAnsi" w:cstheme="minorHAnsi"/>
+        </w:rPr>
+        <w:t xml:space="preserve"> générés par le site et gagner des points de classe, plus ils auront de points de classe, plus ils auront accès aux </w:t>
+      </w:r>
+      <w:r>
+        <w:rPr>
+          <w:rFonts w:asciiTheme="minorHAnsi" w:hAnsiTheme="minorHAnsi" w:cstheme="minorHAnsi"/>
+        </w:rPr>
+        <w:t xml:space="preserve">différentes </w:t>
+      </w:r>
+      <w:r>
+        <w:rPr>
+          <w:rFonts w:asciiTheme="minorHAnsi" w:hAnsiTheme="minorHAnsi" w:cstheme="minorHAnsi"/>
+        </w:rPr>
+        <w:t>matières de leur classe.</w:t>
+      </w:r>
+    </w:p>
+    <w:p>
+      <w:pPr>
+        <w:pStyle w:val="Standard"/>
+        <w:rPr>
+          <w:rFonts w:asciiTheme="minorHAnsi" w:hAnsiTheme="minorHAnsi" w:cstheme="minorHAnsi"/>
+        </w:rPr>
+      </w:pPr>
+      <w:r>
+        <w:rPr>
+          <w:rFonts w:asciiTheme="minorHAnsi" w:hAnsiTheme="minorHAnsi" w:cstheme="minorHAnsi"/>
+        </w:rPr>
+        <w:t xml:space="preserve">Dans le mode solo, </w:t>
+      </w:r>
+      <w:r>
+        <w:rPr>
+          <w:rFonts w:asciiTheme="minorHAnsi" w:hAnsiTheme="minorHAnsi" w:cstheme="minorHAnsi"/>
+        </w:rPr>
+        <w:t>le joueur répondra à des questions pour avancer dans ses quêtes.</w:t>
       </w:r>
       <w:r>
         <w:rPr>
@@ -1162,7 +1477,14 @@
           <w:rFonts w:asciiTheme="minorHAnsi" w:hAnsiTheme="minorHAnsi" w:cstheme="minorHAnsi"/>
         </w:rPr>
         <w:br/>
-        <w:t>Au bout de 24h, la guilde gagnante sera décidée en fonction du nombre de questions réussie, de leur difficulté et du temps mis pour y répondre. Chaque joueur de la guilde victorieuse remportera un peu de points de classement, les joueurs ayant participé (à répondre et à faire le questionnaire) remporteront des points supplémentaires, les joueurs ayant répondu aux questions débloqueront certaines questions et la guilde remportera des points de classement dans le classement de guilde.</w:t>
+        <w:t xml:space="preserve">Au bout de 24h, la guilde gagnante sera décidée en fonction du nombre de questions réussie, de leur difficulté et du temps mis pour y répondre. Chaque joueur de la guilde victorieuse remportera un peu de points de classement, les joueurs ayant participé (à répondre et à faire le questionnaire) remporteront des points supplémentaires, les joueurs ayant répondu aux </w:t>
+      </w:r>
+      <w:r>
+        <w:rPr>
+          <w:rFonts w:asciiTheme="minorHAnsi" w:hAnsiTheme="minorHAnsi" w:cstheme="minorHAnsi"/>
+        </w:rPr>
+        <w:lastRenderedPageBreak/>
+        <w:t>questions débloqueront certaines questions et la guilde remportera des points de classement dans le classement de guilde.</w:t>
       </w:r>
     </w:p>
     <w:p>

</xml_diff>